<commit_message>
Update ADI (Arsenal de Defesa Integrada).docx
</commit_message>
<xml_diff>
--- a/documentacao/ADI (Arsenal de Defesa Integrada).docx
+++ b/documentacao/ADI (Arsenal de Defesa Integrada).docx
@@ -3370,7 +3370,23 @@
           <w:sz w:val="24"/>
           <w:lang w:eastAsia="pt-BR"/>
         </w:rPr>
-        <w:t>Nesse cenário, a posse responsável de armas de fogo pode ser vista como um recurso legítimo para a proteção pessoal e familiar. Embora seja um direito garantido por lei em muitos países, no Brasil, a legislação sobre o tema é restritiva e exige rigorosos critérios de concessão. No entanto, para aqueles que atendem aos requisitos legais e optam pela posse de armas, é fundamental ter acesso a equipamentos adequados e de qualidade.</w:t>
+        <w:t>Nesse cenário, a posse responsável de armas de fogo</w:t>
+      </w:r>
+      <w:r>
+        <w:rPr>
+          <w:rFonts w:ascii="Arial" w:hAnsi="Arial" w:cs="Arial"/>
+          <w:sz w:val="24"/>
+          <w:lang w:eastAsia="pt-BR"/>
+        </w:rPr>
+        <w:t>, ou algum equipamento de segurança,</w:t>
+      </w:r>
+      <w:r>
+        <w:rPr>
+          <w:rFonts w:ascii="Arial" w:hAnsi="Arial" w:cs="Arial"/>
+          <w:sz w:val="24"/>
+          <w:lang w:eastAsia="pt-BR"/>
+        </w:rPr>
+        <w:t xml:space="preserve"> pode ser vista como um recurso legítimo para a proteção pessoal e familiar. Embora seja um direito garantido por lei em muitos países, no Brasil, a legislação sobre o tema é restritiva e exige rigorosos critérios de concessão. No entanto, para aqueles que atendem aos requisitos legais e optam pela posse de armas, é fundamental ter acesso a equipamentos adequados e de qualidade.</w:t>
       </w:r>
     </w:p>
     <w:p>
@@ -3426,7 +3442,15 @@
           <w:sz w:val="24"/>
           <w:lang w:eastAsia="pt-BR"/>
         </w:rPr>
-        <w:t>Além disso, não podemos ignorar os entusiastas de esportes de tiro, que buscam acesso a equipamentos de qualidade para suas atividades. Uma loja de armas pode ser um espaço onde esses indivíduos encontram os produtos e serviços necessários para praticar seu hobby de forma segura e legalizada.</w:t>
+        <w:t xml:space="preserve">Também não </w:t>
+      </w:r>
+      <w:r>
+        <w:rPr>
+          <w:rFonts w:ascii="Arial" w:hAnsi="Arial" w:cs="Arial"/>
+          <w:sz w:val="24"/>
+          <w:lang w:eastAsia="pt-BR"/>
+        </w:rPr>
+        <w:t>podemos ignorar os entusiastas de esportes de tiro, que buscam acesso a equipamentos de qualidade para suas atividades. Uma loja de armas pode ser um espaço onde esses indivíduos encontram os produtos e serviços necessários para praticar seu hobby de forma segura e legalizada.</w:t>
       </w:r>
     </w:p>
     <w:p>
@@ -3763,9 +3787,16 @@
     </w:p>
     <w:p>
       <w:pPr>
+        <w:pStyle w:val="SemEspaamento"/>
+      </w:pPr>
+      <w:bookmarkStart w:id="5" w:name="_GoBack"/>
+      <w:bookmarkEnd w:id="5"/>
+    </w:p>
+    <w:p>
+      <w:pPr>
         <w:pStyle w:val="Ttulo2"/>
       </w:pPr>
-      <w:bookmarkStart w:id="5" w:name="_Toc163737348"/>
+      <w:bookmarkStart w:id="6" w:name="_Toc163737348"/>
       <w:r>
         <w:t>1.</w:t>
       </w:r>
@@ -3775,7 +3806,7 @@
       <w:r>
         <w:t xml:space="preserve"> Resumo Executivo:</w:t>
       </w:r>
-      <w:bookmarkEnd w:id="5"/>
+      <w:bookmarkEnd w:id="6"/>
     </w:p>
     <w:p>
       <w:pPr>
@@ -3836,14 +3867,14 @@
       <w:pPr>
         <w:pStyle w:val="Ttulo2"/>
       </w:pPr>
-      <w:bookmarkStart w:id="6" w:name="_Toc163737349"/>
+      <w:bookmarkStart w:id="7" w:name="_Toc163737349"/>
       <w:r>
         <w:t>1.</w:t>
       </w:r>
       <w:r>
         <w:t>2. Descrição do Negócio:</w:t>
       </w:r>
-      <w:bookmarkEnd w:id="6"/>
+      <w:bookmarkEnd w:id="7"/>
     </w:p>
     <w:p>
       <w:pPr>
@@ -3886,7 +3917,17 @@
           <w:szCs w:val="24"/>
           <w:lang w:eastAsia="pt-BR"/>
         </w:rPr>
-        <w:t>, sprays de pimenta, bastões retráteis e outros dispositivos não-letais. Além disso, a empresa fornece acessórios táticos, equipamentos de proteção, cursos de treinamento em autodefesa e consultoria em segurança.</w:t>
+        <w:t>, sprays de pimenta, bastões retráteis e outros dispositivos não-letais. Além disso, a empresa fornece acessórios tát</w:t>
+      </w:r>
+      <w:r>
+        <w:rPr>
+          <w:rFonts w:ascii="Arial" w:eastAsia="Times New Roman" w:hAnsi="Arial" w:cs="Arial"/>
+          <w:color w:val="000000"/>
+          <w:sz w:val="24"/>
+          <w:szCs w:val="24"/>
+          <w:lang w:eastAsia="pt-BR"/>
+        </w:rPr>
+        <w:t>icos e equipamentos de proteção.</w:t>
       </w:r>
     </w:p>
     <w:p>
@@ -3914,14 +3955,14 @@
       <w:pPr>
         <w:pStyle w:val="Ttulo2"/>
       </w:pPr>
-      <w:bookmarkStart w:id="7" w:name="_Toc163737350"/>
+      <w:bookmarkStart w:id="8" w:name="_Toc163737350"/>
       <w:r>
         <w:t>1.</w:t>
       </w:r>
       <w:r>
         <w:t>3. Análise de Mercado:</w:t>
       </w:r>
-      <w:bookmarkEnd w:id="7"/>
+      <w:bookmarkEnd w:id="8"/>
     </w:p>
     <w:p>
       <w:pPr>
@@ -4001,14 +4042,14 @@
       <w:pPr>
         <w:pStyle w:val="Ttulo2"/>
       </w:pPr>
-      <w:bookmarkStart w:id="8" w:name="_Toc163737351"/>
+      <w:bookmarkStart w:id="9" w:name="_Toc163737351"/>
       <w:r>
         <w:t>1.</w:t>
       </w:r>
       <w:r>
         <w:t>4. Estratégia de Marketing:</w:t>
       </w:r>
-      <w:bookmarkEnd w:id="8"/>
+      <w:bookmarkEnd w:id="9"/>
     </w:p>
     <w:p>
       <w:pPr>
@@ -4117,6 +4158,18 @@
         </w:rPr>
         <w:t>- Programas de fidelidade e descontos para clientes frequentes, visando à fidelização e repetição de compra.</w:t>
       </w:r>
+    </w:p>
+    <w:p>
+      <w:pPr>
+        <w:spacing w:before="240" w:after="240" w:line="240" w:lineRule="auto"/>
+        <w:rPr>
+          <w:rFonts w:ascii="Arial" w:eastAsia="Times New Roman" w:hAnsi="Arial" w:cs="Arial"/>
+          <w:color w:val="000000"/>
+          <w:sz w:val="24"/>
+          <w:szCs w:val="24"/>
+          <w:lang w:eastAsia="pt-BR"/>
+        </w:rPr>
+      </w:pPr>
     </w:p>
     <w:p>
       <w:pPr>
@@ -4138,21 +4191,21 @@
           <w:numId w:val="1"/>
         </w:numPr>
       </w:pPr>
-      <w:bookmarkStart w:id="9" w:name="_Toc163737352"/>
+      <w:bookmarkStart w:id="10" w:name="_Toc163737352"/>
       <w:r>
         <w:t>Escopo:</w:t>
       </w:r>
-      <w:bookmarkEnd w:id="9"/>
+      <w:bookmarkEnd w:id="10"/>
     </w:p>
     <w:p>
       <w:pPr>
         <w:pStyle w:val="Ttulo2"/>
       </w:pPr>
-      <w:bookmarkStart w:id="10" w:name="_Toc163737353"/>
+      <w:bookmarkStart w:id="11" w:name="_Toc163737353"/>
       <w:r>
         <w:t>2.1. Objetivos</w:t>
       </w:r>
-      <w:bookmarkEnd w:id="10"/>
+      <w:bookmarkEnd w:id="11"/>
     </w:p>
     <w:p>
       <w:pPr>
@@ -4196,11 +4249,11 @@
       <w:pPr>
         <w:pStyle w:val="Ttulo2"/>
       </w:pPr>
-      <w:bookmarkStart w:id="11" w:name="_Toc163737354"/>
+      <w:bookmarkStart w:id="12" w:name="_Toc163737354"/>
       <w:r>
         <w:t>2.2. Desenvolvimento do site</w:t>
       </w:r>
-      <w:bookmarkEnd w:id="11"/>
+      <w:bookmarkEnd w:id="12"/>
     </w:p>
     <w:p>
       <w:pPr>
@@ -4254,11 +4307,11 @@
       <w:pPr>
         <w:pStyle w:val="Ttulo2"/>
       </w:pPr>
-      <w:bookmarkStart w:id="12" w:name="_Toc163737355"/>
+      <w:bookmarkStart w:id="13" w:name="_Toc163737355"/>
       <w:r>
         <w:t>2.3. Etapas do projeto</w:t>
       </w:r>
-      <w:bookmarkEnd w:id="12"/>
+      <w:bookmarkEnd w:id="13"/>
     </w:p>
     <w:p>
       <w:pPr>
@@ -4337,6 +4390,7 @@
           <w:rFonts w:ascii="Arial" w:hAnsi="Arial" w:cs="Arial"/>
           <w:sz w:val="24"/>
         </w:rPr>
+        <w:lastRenderedPageBreak/>
         <w:t xml:space="preserve">   - Testes</w:t>
       </w:r>
     </w:p>
@@ -4369,11 +4423,11 @@
       <w:pPr>
         <w:pStyle w:val="Ttulo2"/>
       </w:pPr>
-      <w:bookmarkStart w:id="13" w:name="_Toc163737356"/>
+      <w:bookmarkStart w:id="14" w:name="_Toc163737356"/>
       <w:r>
         <w:t>2.4. Design</w:t>
       </w:r>
-      <w:bookmarkEnd w:id="13"/>
+      <w:bookmarkEnd w:id="14"/>
     </w:p>
     <w:p>
       <w:pPr>
@@ -4420,11 +4474,11 @@
       <w:pPr>
         <w:pStyle w:val="Ttulo2"/>
       </w:pPr>
-      <w:bookmarkStart w:id="14" w:name="_Toc163737357"/>
+      <w:bookmarkStart w:id="15" w:name="_Toc163737357"/>
       <w:r>
         <w:t>2.5. Segurança e Privacidade</w:t>
       </w:r>
-      <w:bookmarkEnd w:id="14"/>
+      <w:bookmarkEnd w:id="15"/>
     </w:p>
     <w:p>
       <w:pPr>
@@ -4476,11 +4530,11 @@
       <w:pPr>
         <w:pStyle w:val="Ttulo2"/>
       </w:pPr>
-      <w:bookmarkStart w:id="15" w:name="_Toc163737358"/>
+      <w:bookmarkStart w:id="16" w:name="_Toc163737358"/>
       <w:r>
         <w:t>2.6. Atendimento ao Cliente</w:t>
       </w:r>
-      <w:bookmarkEnd w:id="15"/>
+      <w:bookmarkEnd w:id="16"/>
       <w:r>
         <w:tab/>
       </w:r>
@@ -4526,14 +4580,14 @@
       <w:pPr>
         <w:pStyle w:val="Ttulo2"/>
       </w:pPr>
-      <w:bookmarkStart w:id="16" w:name="_Toc163737359"/>
+      <w:bookmarkStart w:id="17" w:name="_Toc163737359"/>
       <w:r>
         <w:t>2.7</w:t>
       </w:r>
       <w:r>
         <w:t>. Recursos</w:t>
       </w:r>
-      <w:bookmarkEnd w:id="16"/>
+      <w:bookmarkEnd w:id="17"/>
     </w:p>
     <w:p>
       <w:pPr>
@@ -4631,7 +4685,7 @@
       <w:pPr>
         <w:pStyle w:val="Ttulo2"/>
       </w:pPr>
-      <w:bookmarkStart w:id="17" w:name="_Toc163737360"/>
+      <w:bookmarkStart w:id="18" w:name="_Toc163737360"/>
       <w:r>
         <w:t xml:space="preserve">2.8. </w:t>
       </w:r>
@@ -4643,7 +4697,7 @@
       <w:r>
         <w:t xml:space="preserve"> do projeto:</w:t>
       </w:r>
-      <w:bookmarkEnd w:id="17"/>
+      <w:bookmarkEnd w:id="18"/>
       <w:r>
         <w:rPr>
           <w:sz w:val="24"/>
@@ -4843,14 +4897,15 @@
       <w:pPr>
         <w:pStyle w:val="Ttulo2"/>
       </w:pPr>
-      <w:bookmarkStart w:id="18" w:name="_Toc163737361"/>
-      <w:r>
+      <w:bookmarkStart w:id="19" w:name="_Toc163737361"/>
+      <w:r>
+        <w:lastRenderedPageBreak/>
         <w:t>2.9</w:t>
       </w:r>
       <w:r>
         <w:t>. Operações e Logística:</w:t>
       </w:r>
-      <w:bookmarkEnd w:id="18"/>
+      <w:bookmarkEnd w:id="19"/>
     </w:p>
     <w:p>
       <w:pPr>
@@ -4870,7 +4925,6 @@
           <w:szCs w:val="24"/>
           <w:lang w:eastAsia="pt-BR"/>
         </w:rPr>
-        <w:lastRenderedPageBreak/>
         <w:t>- Estabelecimento de parcerias com fabricantes e distribuidores renomados para garantir um suprimento constante de produtos de qualidade.</w:t>
       </w:r>
     </w:p>
@@ -4941,14 +4995,14 @@
       <w:pPr>
         <w:pStyle w:val="Ttulo2"/>
       </w:pPr>
-      <w:bookmarkStart w:id="19" w:name="_Toc163737362"/>
+      <w:bookmarkStart w:id="20" w:name="_Toc163737362"/>
       <w:r>
         <w:t>2.10</w:t>
       </w:r>
       <w:r>
         <w:t>. Plano Financeiro:</w:t>
       </w:r>
-      <w:bookmarkEnd w:id="19"/>
+      <w:bookmarkEnd w:id="20"/>
     </w:p>
     <w:p>
       <w:pPr>
@@ -5051,14 +5105,14 @@
       <w:pPr>
         <w:pStyle w:val="Ttulo2"/>
       </w:pPr>
-      <w:bookmarkStart w:id="20" w:name="_Toc163737363"/>
+      <w:bookmarkStart w:id="21" w:name="_Toc163737363"/>
       <w:r>
         <w:t>2.11</w:t>
       </w:r>
       <w:r>
         <w:t>. Equipe Gerencial:</w:t>
       </w:r>
-      <w:bookmarkEnd w:id="20"/>
+      <w:bookmarkEnd w:id="21"/>
     </w:p>
     <w:p>
       <w:pPr>
@@ -5079,7 +5133,27 @@
           <w:szCs w:val="24"/>
           <w:lang w:eastAsia="pt-BR"/>
         </w:rPr>
-        <w:t>A equipe da ADI é composta por profissionais qualificados e experientes em segurança, defesa pessoal e vendas. A liderança está empenhada em fornecer produtos de alta qualidade, atendimento excepcional ao cliente e soluções de segurança personalizadas.</w:t>
+        <w:t xml:space="preserve">A equipe da ADI é composta por profissionais </w:t>
+      </w:r>
+      <w:r>
+        <w:rPr>
+          <w:rFonts w:ascii="Arial" w:eastAsia="Times New Roman" w:hAnsi="Arial" w:cs="Arial"/>
+          <w:color w:val="000000"/>
+          <w:sz w:val="24"/>
+          <w:szCs w:val="24"/>
+          <w:lang w:eastAsia="pt-BR"/>
+        </w:rPr>
+        <w:t>qualificados e experientes em</w:t>
+      </w:r>
+      <w:r>
+        <w:rPr>
+          <w:rFonts w:ascii="Arial" w:eastAsia="Times New Roman" w:hAnsi="Arial" w:cs="Arial"/>
+          <w:color w:val="000000"/>
+          <w:sz w:val="24"/>
+          <w:szCs w:val="24"/>
+          <w:lang w:eastAsia="pt-BR"/>
+        </w:rPr>
+        <w:t xml:space="preserve"> vendas. A liderança está empenhada em fornecer produtos de alta qualidade, atendimento excepcional ao cliente e soluções de segurança personalizadas.</w:t>
       </w:r>
     </w:p>
     <w:p>
@@ -5107,14 +5181,14 @@
       <w:pPr>
         <w:pStyle w:val="Ttulo2"/>
       </w:pPr>
-      <w:bookmarkStart w:id="21" w:name="_Toc163737364"/>
+      <w:bookmarkStart w:id="22" w:name="_Toc163737364"/>
       <w:r>
         <w:t>2.12</w:t>
       </w:r>
       <w:r>
         <w:t>. Considerações Legais e Regulatórias:</w:t>
       </w:r>
-      <w:bookmarkEnd w:id="21"/>
+      <w:bookmarkEnd w:id="22"/>
     </w:p>
     <w:p>
       <w:pPr>
@@ -5163,7 +5237,7 @@
       <w:pPr>
         <w:pStyle w:val="Ttulo2"/>
       </w:pPr>
-      <w:bookmarkStart w:id="22" w:name="_Toc163737365"/>
+      <w:bookmarkStart w:id="23" w:name="_Toc163737365"/>
       <w:r>
         <w:t>2.13</w:t>
       </w:r>
@@ -5185,7 +5259,7 @@
       <w:r>
         <w:t xml:space="preserve"> Projeções Futuras:</w:t>
       </w:r>
-      <w:bookmarkEnd w:id="22"/>
+      <w:bookmarkEnd w:id="23"/>
     </w:p>
     <w:p>
       <w:pPr>
@@ -5213,12 +5287,12 @@
       <w:pPr>
         <w:pStyle w:val="Ttulo2"/>
       </w:pPr>
-      <w:bookmarkStart w:id="23" w:name="_Toc163737366"/>
+      <w:bookmarkStart w:id="24" w:name="_Toc163737366"/>
       <w:r>
         <w:lastRenderedPageBreak/>
         <w:t>2.14. Monitoramento</w:t>
       </w:r>
-      <w:bookmarkEnd w:id="23"/>
+      <w:bookmarkEnd w:id="24"/>
       <w:r>
         <w:t xml:space="preserve"> </w:t>
       </w:r>
@@ -5320,20 +5394,20 @@
       <w:pPr>
         <w:pStyle w:val="Ttulo2"/>
       </w:pPr>
-      <w:bookmarkStart w:id="24" w:name="_Toc163737367"/>
+      <w:bookmarkStart w:id="25" w:name="_Toc163737367"/>
       <w:r>
         <w:t>2.15</w:t>
       </w:r>
       <w:r>
         <w:t>. Logo</w:t>
       </w:r>
-      <w:bookmarkEnd w:id="24"/>
+      <w:bookmarkEnd w:id="25"/>
     </w:p>
     <w:p>
       <w:pPr>
         <w:pStyle w:val="Ttulo2"/>
       </w:pPr>
-      <w:bookmarkStart w:id="25" w:name="_Toc163737368"/>
+      <w:bookmarkStart w:id="26" w:name="_Toc163737368"/>
       <w:r>
         <w:rPr>
           <w:noProof/>
@@ -5387,7 +5461,7 @@
           </wp:inline>
         </w:drawing>
       </w:r>
-      <w:bookmarkEnd w:id="25"/>
+      <w:bookmarkEnd w:id="26"/>
     </w:p>
     <w:p>
       <w:pPr>
@@ -5398,14 +5472,14 @@
       <w:pPr>
         <w:pStyle w:val="Ttulo2"/>
       </w:pPr>
-      <w:bookmarkStart w:id="26" w:name="_Toc163737369"/>
+      <w:bookmarkStart w:id="27" w:name="_Toc163737369"/>
       <w:r>
         <w:t>2.16</w:t>
       </w:r>
       <w:r>
         <w:t>. Requisitos</w:t>
       </w:r>
-      <w:bookmarkEnd w:id="26"/>
+      <w:bookmarkEnd w:id="27"/>
     </w:p>
     <w:p>
       <w:pPr>
@@ -5587,8 +5661,6 @@
         </w:rPr>
         <w:t>S</w:t>
       </w:r>
-      <w:bookmarkStart w:id="27" w:name="_GoBack"/>
-      <w:bookmarkEnd w:id="27"/>
     </w:p>
     <w:p>
       <w:pPr>
@@ -7033,7 +7105,7 @@
 </file>
 
 <file path=customXml/itemProps1.xml><?xml version="1.0" encoding="utf-8"?>
-<ds:datastoreItem xmlns:ds="http://schemas.openxmlformats.org/officeDocument/2006/customXml" ds:itemID="{69F639D2-8E31-4CEE-B7B3-38E960979B36}">
+<ds:datastoreItem xmlns:ds="http://schemas.openxmlformats.org/officeDocument/2006/customXml" ds:itemID="{ED20DF3B-C3BA-4DDB-A6E6-616895A82E76}">
   <ds:schemaRefs>
     <ds:schemaRef ds:uri="http://schemas.openxmlformats.org/officeDocument/2006/bibliography"/>
   </ds:schemaRefs>

</xml_diff>